<commit_message>
added rest of models
</commit_message>
<xml_diff>
--- a/Derivation.docx
+++ b/Derivation.docx
@@ -106,23 +106,7 @@
           <w:b/>
           <w:bCs/>
         </w:rPr>
-        <w:t xml:space="preserve">Variance of sample </w:t>
-      </w:r>
-      <w:proofErr w:type="gramStart"/>
-      <w:r>
-        <w:rPr>
-          <w:b/>
-          <w:bCs/>
-        </w:rPr>
-        <w:t>mean</w:t>
-      </w:r>
-      <w:proofErr w:type="gramEnd"/>
-      <w:r>
-        <w:rPr>
-          <w:b/>
-          <w:bCs/>
-        </w:rPr>
-        <w:t>:</w:t>
+        <w:t>Variance of sample mean:</w:t>
       </w:r>
     </w:p>
     <w:p>
@@ -504,34 +488,22 @@
             <m:t>)</m:t>
           </m:r>
           <m:r>
-            <w:br/>
-          </m:r>
-        </m:oMath>
-      </m:oMathPara>
-    </w:p>
-    <w:p>
-      <w:r>
-        <w:t>Then:</w:t>
-      </w:r>
-    </w:p>
-    <w:p>
-      <m:oMathPara>
-        <m:oMath>
-          <m:r>
             <m:rPr>
               <m:sty m:val="p"/>
             </m:rPr>
-            <w:rPr>
-              <w:rFonts w:ascii="Cambria Math" w:hAnsi="Cambria Math"/>
-            </w:rPr>
-            <m:t>Var</m:t>
-          </m:r>
-          <m:r>
-            <w:rPr>
-              <w:rFonts w:ascii="Cambria Math" w:hAnsi="Cambria Math"/>
-            </w:rPr>
-            <m:t>(θ)≈</m:t>
-          </m:r>
+            <w:br/>
+          </m:r>
+        </m:oMath>
+      </m:oMathPara>
+    </w:p>
+    <w:p>
+      <w:r>
+        <w:t>Then:</w:t>
+      </w:r>
+    </w:p>
+    <w:p>
+      <m:oMathPara>
+        <m:oMath>
           <m:r>
             <m:rPr>
               <m:sty m:val="p"/>
@@ -539,6 +511,21 @@
             <w:rPr>
               <w:rFonts w:ascii="Cambria Math" w:hAnsi="Cambria Math"/>
             </w:rPr>
+            <m:t>Var</m:t>
+          </m:r>
+          <m:r>
+            <w:rPr>
+              <w:rFonts w:ascii="Cambria Math" w:hAnsi="Cambria Math"/>
+            </w:rPr>
+            <m:t>(θ)≈</m:t>
+          </m:r>
+          <m:r>
+            <m:rPr>
+              <m:sty m:val="p"/>
+            </m:rPr>
+            <w:rPr>
+              <w:rFonts w:ascii="Cambria Math" w:hAnsi="Cambria Math"/>
+            </w:rPr>
             <m:t>∇</m:t>
           </m:r>
           <m:sSup>
@@ -612,6 +599,9 @@
             <m:t>g</m:t>
           </m:r>
           <m:r>
+            <m:rPr>
+              <m:sty m:val="p"/>
+            </m:rPr>
             <w:br/>
           </m:r>
         </m:oMath>
@@ -820,21 +810,8 @@
       </m:oMath>
     </w:p>
     <w:p>
-      <w:proofErr w:type="gramStart"/>
-      <w:r>
-        <w:t>Usually</w:t>
-      </w:r>
-      <w:proofErr w:type="gramEnd"/>
-      <w:r>
-        <w:t xml:space="preserve"> the covariance term is </w:t>
-      </w:r>
-      <w:proofErr w:type="gramStart"/>
-      <w:r>
-        <w:t>small</w:t>
-      </w:r>
-      <w:proofErr w:type="gramEnd"/>
-      <w:r>
-        <w:t xml:space="preserve"> and you can approximate:</w:t>
+      <w:r>
+        <w:t>Usually the covariance term is small and you can approximate:</w:t>
       </w:r>
     </w:p>
     <w:p>
@@ -1078,6 +1055,9 @@
             <m:t>)</m:t>
           </m:r>
           <m:r>
+            <m:rPr>
+              <m:sty m:val="p"/>
+            </m:rPr>
             <w:br/>
           </m:r>
         </m:oMath>
@@ -1100,6 +1080,7 @@
         <w:rPr>
           <w:rStyle w:val="Heading1Char"/>
         </w:rPr>
+        <w:lastRenderedPageBreak/>
         <w:t xml:space="preserve"> </w:t>
       </w:r>
       <w:r>
@@ -1138,18 +1119,10 @@
         <w:t>1</w:t>
       </w:r>
       <w:r>
-        <w:t xml:space="preserve"> </w:t>
-      </w:r>
-      <w:proofErr w:type="gramStart"/>
-      <w:r>
-        <w:t xml:space="preserve">- </w:t>
-      </w:r>
-      <w:r>
-        <w:t xml:space="preserve"> Fisk</w:t>
-      </w:r>
-      <w:proofErr w:type="gramEnd"/>
-      <w:r>
-        <w:t xml:space="preserve"> distribution</w:t>
+        <w:t xml:space="preserve"> - </w:t>
+      </w:r>
+      <w:r>
+        <w:t xml:space="preserve"> Fisk distribution</w:t>
       </w:r>
     </w:p>
     <w:p>
@@ -1573,6 +1546,9 @@
             <m:t>)</m:t>
           </m:r>
           <m:r>
+            <m:rPr>
+              <m:sty m:val="p"/>
+            </m:rPr>
             <w:br/>
           </m:r>
         </m:oMath>
@@ -1766,6 +1742,9 @@
             <m:t>a)</m:t>
           </m:r>
           <m:r>
+            <m:rPr>
+              <m:sty m:val="p"/>
+            </m:rPr>
             <w:br/>
           </m:r>
         </m:oMath>
@@ -2074,6 +2053,7 @@
             <w:rPr>
               <w:rFonts w:ascii="Cambria Math" w:hAnsi="Cambria Math"/>
             </w:rPr>
+            <w:lastRenderedPageBreak/>
             <m:t>SE(b</m:t>
           </m:r>
           <m:sSup>
@@ -2381,11 +2361,9 @@
       </m:oMathPara>
     </w:p>
     <w:p>
-      <w:proofErr w:type="gramStart"/>
       <w:r>
         <w:t>where</w:t>
       </w:r>
-      <w:proofErr w:type="gramEnd"/>
     </w:p>
     <w:p>
       <m:oMathPara>
@@ -2569,9 +2547,8 @@
           <w:color w:val="A02B93" w:themeColor="accent5"/>
           <w:szCs w:val="40"/>
         </w:rPr>
-        <w:t xml:space="preserve"> </w:t>
-      </w:r>
-      <w:proofErr w:type="gramStart"/>
+        <w:t xml:space="preserve"> - </w:t>
+      </w:r>
       <w:r>
         <w:rPr>
           <w:rStyle w:val="Heading2Char"/>
@@ -2579,26 +2556,7 @@
           <w:color w:val="A02B93" w:themeColor="accent5"/>
           <w:szCs w:val="40"/>
         </w:rPr>
-        <w:t xml:space="preserve">- </w:t>
-      </w:r>
-      <w:r>
-        <w:rPr>
-          <w:rStyle w:val="Heading2Char"/>
-          <w:b/>
-          <w:color w:val="A02B93" w:themeColor="accent5"/>
-          <w:szCs w:val="40"/>
-        </w:rPr>
-        <w:t xml:space="preserve"> Lognormal</w:t>
-      </w:r>
-      <w:proofErr w:type="gramEnd"/>
-      <w:r>
-        <w:rPr>
-          <w:rStyle w:val="Heading2Char"/>
-          <w:b/>
-          <w:color w:val="A02B93" w:themeColor="accent5"/>
-          <w:szCs w:val="40"/>
-        </w:rPr>
-        <w:t xml:space="preserve"> distribution</w:t>
+        <w:t xml:space="preserve"> Lognormal distribution</w:t>
       </w:r>
     </w:p>
     <w:p>
@@ -2746,23 +2704,7 @@
           <w:b/>
           <w:bCs/>
         </w:rPr>
-        <w:t xml:space="preserve">Derivative </w:t>
-      </w:r>
-      <w:proofErr w:type="spellStart"/>
-      <w:r>
-        <w:rPr>
-          <w:b/>
-          <w:bCs/>
-        </w:rPr>
-        <w:t>wrt</w:t>
-      </w:r>
-      <w:proofErr w:type="spellEnd"/>
-      <w:r>
-        <w:rPr>
-          <w:b/>
-          <w:bCs/>
-        </w:rPr>
-        <w:t xml:space="preserve"> G:</w:t>
+        <w:t>Derivative wrt G:</w:t>
       </w:r>
     </w:p>
     <w:p>
@@ -3024,6 +2966,9 @@
             <m:t>∣SE(G)</m:t>
           </m:r>
           <m:r>
+            <m:rPr>
+              <m:sty m:val="p"/>
+            </m:rPr>
             <w:br/>
           </m:r>
         </m:oMath>
@@ -3666,30 +3611,14 @@
           <w:rStyle w:val="Heading1Char"/>
           <w:b/>
         </w:rPr>
-        <w:t xml:space="preserve"> </w:t>
-      </w:r>
-      <w:proofErr w:type="gramStart"/>
+        <w:t xml:space="preserve"> - </w:t>
+      </w:r>
       <w:r>
         <w:rPr>
           <w:rStyle w:val="Heading1Char"/>
           <w:b/>
         </w:rPr>
-        <w:t xml:space="preserve">- </w:t>
-      </w:r>
-      <w:r>
-        <w:rPr>
-          <w:rStyle w:val="Heading1Char"/>
-          <w:b/>
-        </w:rPr>
-        <w:t xml:space="preserve"> New</w:t>
-      </w:r>
-      <w:proofErr w:type="gramEnd"/>
-      <w:r>
-        <w:rPr>
-          <w:rStyle w:val="Heading1Char"/>
-          <w:b/>
-        </w:rPr>
-        <w:t xml:space="preserve"> Pareto</w:t>
+        <w:t xml:space="preserve"> New Pareto</w:t>
       </w:r>
     </w:p>
     <w:p>
@@ -3859,6 +3788,9 @@
             <m:t>∣SE(G)</m:t>
           </m:r>
           <m:r>
+            <m:rPr>
+              <m:sty m:val="p"/>
+            </m:rPr>
             <w:br/>
           </m:r>
         </m:oMath>
@@ -3880,19 +3812,9 @@
       </w:r>
     </w:p>
     <w:p>
-      <w:proofErr w:type="spellStart"/>
-      <w:r>
-        <w:t>alpha_new_deriv</w:t>
-      </w:r>
-      <w:proofErr w:type="spellEnd"/>
-      <w:r>
-        <w:t xml:space="preserve"> &lt;- function(G</w:t>
-      </w:r>
-      <w:proofErr w:type="gramStart"/>
-      <w:r>
-        <w:t>){</w:t>
-      </w:r>
-      <w:proofErr w:type="gramEnd"/>
+      <w:r>
+        <w:t>alpha_new_deriv &lt;- function(G){</w:t>
+      </w:r>
     </w:p>
     <w:p>
       <w:r>
@@ -3901,39 +3823,7 @@
     </w:p>
     <w:p>
       <w:r>
-        <w:t xml:space="preserve">  (</w:t>
-      </w:r>
-      <w:proofErr w:type="spellStart"/>
-      <w:r>
-        <w:t>alpha_</w:t>
-      </w:r>
-      <w:proofErr w:type="gramStart"/>
-      <w:r>
-        <w:t>new</w:t>
-      </w:r>
-      <w:proofErr w:type="spellEnd"/>
-      <w:r>
-        <w:t>(</w:t>
-      </w:r>
-      <w:proofErr w:type="gramEnd"/>
-      <w:r>
-        <w:t xml:space="preserve">G + eps) - </w:t>
-      </w:r>
-      <w:proofErr w:type="spellStart"/>
-      <w:r>
-        <w:t>alpha_</w:t>
-      </w:r>
-      <w:proofErr w:type="gramStart"/>
-      <w:r>
-        <w:t>new</w:t>
-      </w:r>
-      <w:proofErr w:type="spellEnd"/>
-      <w:r>
-        <w:t>(</w:t>
-      </w:r>
-      <w:proofErr w:type="gramEnd"/>
-      <w:r>
-        <w:t>G - eps)) / (2*eps)</w:t>
+        <w:t xml:space="preserve">  (alpha_new(G + eps) - alpha_new(G - eps)) / (2*eps)</w:t>
       </w:r>
     </w:p>
     <w:p>
@@ -3943,35 +3833,9 @@
     </w:p>
     <w:p/>
     <w:p>
-      <w:proofErr w:type="spellStart"/>
-      <w:r>
-        <w:t>SE_alpha</w:t>
-      </w:r>
-      <w:proofErr w:type="spellEnd"/>
-      <w:r>
-        <w:t xml:space="preserve"> &lt;- abs(</w:t>
-      </w:r>
-      <w:proofErr w:type="spellStart"/>
-      <w:r>
-        <w:t>alpha_new_</w:t>
-      </w:r>
-      <w:proofErr w:type="gramStart"/>
-      <w:r>
-        <w:t>deriv</w:t>
-      </w:r>
-      <w:proofErr w:type="spellEnd"/>
-      <w:r>
-        <w:t>(</w:t>
-      </w:r>
-      <w:proofErr w:type="gramEnd"/>
-      <w:r>
-        <w:t xml:space="preserve">Ghat)) * </w:t>
-      </w:r>
-      <w:proofErr w:type="spellStart"/>
-      <w:r>
-        <w:t>SE_Gini</w:t>
-      </w:r>
-      <w:proofErr w:type="spellEnd"/>
+      <w:r>
+        <w:t>SE_alpha &lt;- abs(alpha_new_deriv(Ghat)) * SE_Gini</w:t>
+      </w:r>
     </w:p>
     <w:p>
       <w:r>
@@ -4695,13 +4559,8 @@
           <w:numId w:val="2"/>
         </w:numPr>
       </w:pPr>
-      <w:proofErr w:type="gramStart"/>
-      <w:r>
-        <w:t>SE(</w:t>
-      </w:r>
-      <w:proofErr w:type="gramEnd"/>
-      <w:r>
-        <w:t>mean)</w:t>
+      <w:r>
+        <w:t>SE(mean)</w:t>
       </w:r>
     </w:p>
     <w:p>
@@ -4970,15 +4829,7 @@
         </w:numPr>
       </w:pPr>
       <w:r>
-        <w:t xml:space="preserve">alpha = α(G) is obtained by solving </w:t>
-      </w:r>
-      <w:proofErr w:type="spellStart"/>
-      <w:r>
-        <w:t>alpha_new</w:t>
-      </w:r>
-      <w:proofErr w:type="spellEnd"/>
-      <w:r>
-        <w:t>(G). Treat α as a function of the observed Gini.</w:t>
+        <w:t>alpha = α(G) is obtained by solving alpha_new(G). Treat α as a function of the observed Gini.</w:t>
       </w:r>
       <w:r>
         <w:br/>
@@ -5145,23 +4996,8 @@
         </w:numPr>
       </w:pPr>
       <w:r>
-        <w:t xml:space="preserve">Beta = β(\overline{y}, \alpha) is obtained by solving </w:t>
-      </w:r>
-      <w:proofErr w:type="spellStart"/>
-      <w:r>
-        <w:t>Beta_</w:t>
-      </w:r>
-      <w:proofErr w:type="gramStart"/>
-      <w:r>
-        <w:t>new</w:t>
-      </w:r>
-      <w:proofErr w:type="spellEnd"/>
-      <w:r>
-        <w:t>(</w:t>
-      </w:r>
-      <w:proofErr w:type="gramEnd"/>
-      <w:r>
-        <w:t xml:space="preserve">Mean, alpha). Treat β as a function of the sample mean and α (which itself depends on G). Using gradient vector </w:t>
+        <w:lastRenderedPageBreak/>
+        <w:t xml:space="preserve">Beta = β(\overline{y}, \alpha) is obtained by solving Beta_new(Mean, alpha). Treat β as a function of the sample mean and α (which itself depends on G). Using gradient vector </w:t>
       </w:r>
       <m:oMath>
         <m:r>
@@ -5411,6 +5247,9 @@
             <m:t>β,</m:t>
           </m:r>
           <m:r>
+            <m:rPr>
+              <m:sty m:val="p"/>
+            </m:rPr>
             <w:br/>
           </m:r>
         </m:oMath>
@@ -5664,7 +5503,6 @@
       <w:r>
         <w:t xml:space="preserve"> </w:t>
       </w:r>
-      <w:proofErr w:type="gramStart"/>
       <w:r>
         <w:rPr>
           <w:rStyle w:val="Heading2Char"/>
@@ -5690,9 +5528,8 @@
           <w:color w:val="A02B93" w:themeColor="accent5"/>
           <w:szCs w:val="40"/>
         </w:rPr>
-        <w:t xml:space="preserve"> -</w:t>
-      </w:r>
-      <w:proofErr w:type="gramEnd"/>
+        <w:t xml:space="preserve"> - </w:t>
+      </w:r>
       <w:r>
         <w:rPr>
           <w:rStyle w:val="Heading2Char"/>
@@ -5700,40 +5537,12 @@
           <w:color w:val="A02B93" w:themeColor="accent5"/>
           <w:szCs w:val="40"/>
         </w:rPr>
-        <w:t xml:space="preserve"> </w:t>
-      </w:r>
-      <w:proofErr w:type="spellStart"/>
-      <w:r>
-        <w:rPr>
-          <w:rStyle w:val="Heading2Char"/>
-          <w:b/>
-          <w:color w:val="A02B93" w:themeColor="accent5"/>
-          <w:szCs w:val="40"/>
-        </w:rPr>
-        <w:t>Dagum</w:t>
-      </w:r>
-      <w:proofErr w:type="spellEnd"/>
-      <w:r>
-        <w:rPr>
-          <w:rStyle w:val="Heading2Char"/>
-          <w:b/>
-          <w:color w:val="A02B93" w:themeColor="accent5"/>
-          <w:szCs w:val="40"/>
-        </w:rPr>
-        <w:t xml:space="preserve"> CDF and derivatives</w:t>
-      </w:r>
-    </w:p>
-    <w:p>
-      <w:r>
-        <w:t xml:space="preserve">The </w:t>
-      </w:r>
-      <w:proofErr w:type="spellStart"/>
-      <w:r>
-        <w:t>Dagum</w:t>
-      </w:r>
-      <w:proofErr w:type="spellEnd"/>
-      <w:r>
-        <w:t xml:space="preserve"> distribution (type I) with parameters:</w:t>
+        <w:t>Dagum CDF and derivatives</w:t>
+      </w:r>
+    </w:p>
+    <w:p>
+      <w:r>
+        <w:t>The Dagum distribution (type I) with parameters:</w:t>
       </w:r>
     </w:p>
     <w:p>
@@ -5786,7 +5595,6 @@
           <w:rPr>
             <w:rFonts w:ascii="Cambria Math" w:hAnsi="Cambria Math"/>
           </w:rPr>
-          <w:lastRenderedPageBreak/>
           <m:t>p&gt;0</m:t>
         </m:r>
       </m:oMath>
@@ -5918,6 +5726,9 @@
             </m:sup>
           </m:sSup>
           <m:r>
+            <m:rPr>
+              <m:sty m:val="p"/>
+            </m:rPr>
             <w:br/>
           </m:r>
         </m:oMath>
@@ -5993,6 +5804,9 @@
             </m:sup>
           </m:sSup>
           <m:r>
+            <m:rPr>
+              <m:sty m:val="p"/>
+            </m:rPr>
             <w:br/>
           </m:r>
         </m:oMath>
@@ -6044,6 +5858,9 @@
             </m:sup>
           </m:sSup>
           <m:r>
+            <m:rPr>
+              <m:sty m:val="p"/>
+            </m:rPr>
             <w:br/>
           </m:r>
         </m:oMath>
@@ -6052,7 +5869,7 @@
     <w:p>
       <w:r>
         <w:pict w14:anchorId="1FD016FA">
-          <v:rect id="_x0000_i1043" style="width:0;height:1.5pt" o:hralign="center" o:hrstd="t" o:hr="t" fillcolor="#a0a0a0" stroked="f"/>
+          <v:rect id="_x0000_i1031" style="width:0;height:1.5pt" o:hralign="center" o:hrstd="t" o:hr="t" fillcolor="#a0a0a0" stroked="f"/>
         </w:pict>
       </w:r>
     </w:p>
@@ -6086,21 +5903,12 @@
           <w:bCs/>
         </w:rPr>
       </w:pPr>
-      <w:proofErr w:type="spellStart"/>
       <w:r>
         <w:rPr>
           <w:b/>
           <w:bCs/>
         </w:rPr>
-        <w:t>w.r.t.</w:t>
-      </w:r>
-      <w:proofErr w:type="spellEnd"/>
-      <w:r>
-        <w:rPr>
-          <w:b/>
-          <w:bCs/>
-        </w:rPr>
-        <w:t xml:space="preserve"> a</w:t>
+        <w:t>w.r.t. a</w:t>
       </w:r>
     </w:p>
     <w:p>
@@ -6207,6 +6015,9 @@
             </m:e>
           </m:d>
           <m:r>
+            <m:rPr>
+              <m:sty m:val="p"/>
+            </m:rPr>
             <w:br/>
           </m:r>
         </m:oMath>
@@ -6337,6 +6148,9 @@
             </m:e>
           </m:d>
           <m:r>
+            <m:rPr>
+              <m:sty m:val="p"/>
+            </m:rPr>
             <w:br/>
           </m:r>
         </m:oMath>
@@ -6349,21 +6163,12 @@
           <w:bCs/>
         </w:rPr>
       </w:pPr>
-      <w:proofErr w:type="spellStart"/>
       <w:r>
         <w:rPr>
           <w:b/>
           <w:bCs/>
         </w:rPr>
-        <w:t>w.r.t.</w:t>
-      </w:r>
-      <w:proofErr w:type="spellEnd"/>
-      <w:r>
-        <w:rPr>
-          <w:b/>
-          <w:bCs/>
-        </w:rPr>
-        <w:t xml:space="preserve"> b</w:t>
+        <w:t>w.r.t. b</w:t>
       </w:r>
     </w:p>
     <w:p>
@@ -6552,9 +6357,6 @@
             <m:t>u</m:t>
           </m:r>
           <m:r>
-            <w:rPr>
-              <w:i/>
-            </w:rPr>
             <w:br/>
           </m:r>
         </m:oMath>
@@ -6674,6 +6476,9 @@
             </m:den>
           </m:f>
           <m:r>
+            <m:rPr>
+              <m:sty m:val="p"/>
+            </m:rPr>
             <w:br/>
           </m:r>
         </m:oMath>
@@ -6686,21 +6491,12 @@
           <w:bCs/>
         </w:rPr>
       </w:pPr>
-      <w:proofErr w:type="spellStart"/>
       <w:r>
         <w:rPr>
           <w:b/>
           <w:bCs/>
         </w:rPr>
-        <w:t>w.r.t.</w:t>
-      </w:r>
-      <w:proofErr w:type="spellEnd"/>
-      <w:r>
-        <w:rPr>
-          <w:b/>
-          <w:bCs/>
-        </w:rPr>
-        <w:t xml:space="preserve"> p</w:t>
+        <w:t>w.r.t. p</w:t>
       </w:r>
     </w:p>
     <w:p>
@@ -6809,6 +6605,9 @@
             </m:den>
           </m:f>
           <m:r>
+            <m:rPr>
+              <m:sty m:val="p"/>
+            </m:rPr>
             <w:br/>
           </m:r>
         </m:oMath>
@@ -6817,7 +6616,7 @@
     <w:p>
       <w:r>
         <w:pict w14:anchorId="0D0E2A19">
-          <v:rect id="_x0000_i1044" style="width:0;height:1.5pt" o:hralign="center" o:hrstd="t" o:hr="t" fillcolor="#a0a0a0" stroked="f"/>
+          <v:rect id="_x0000_i1032" style="width:0;height:1.5pt" o:hralign="center" o:hrstd="t" o:hr="t" fillcolor="#a0a0a0" stroked="f"/>
         </w:pict>
       </w:r>
     </w:p>
@@ -6846,7 +6645,6 @@
     </w:p>
     <w:p>
       <w:r>
-        <w:lastRenderedPageBreak/>
         <w:t>If parameters are</w:t>
       </w:r>
       <w:r>
@@ -6861,6 +6659,9 @@
             <m:t>θ=(a,b,p)</m:t>
           </m:r>
           <m:r>
+            <m:rPr>
+              <m:sty m:val="p"/>
+            </m:rPr>
             <w:br/>
           </m:r>
         </m:oMath>
@@ -7166,6 +6967,9 @@
             </m:e>
           </m:d>
           <m:r>
+            <m:rPr>
+              <m:sty m:val="p"/>
+            </m:rPr>
             <w:br/>
           </m:r>
         </m:oMath>
@@ -7382,6 +7186,9 @@
             </m:sub>
           </m:sSub>
           <m:r>
+            <m:rPr>
+              <m:sty m:val="p"/>
+            </m:rPr>
             <w:br/>
           </m:r>
         </m:oMath>
@@ -7421,6 +7228,9 @@
             </m:e>
           </m:rad>
           <m:r>
+            <m:rPr>
+              <m:sty m:val="p"/>
+            </m:rPr>
             <w:br/>
           </m:r>
         </m:oMath>
@@ -7449,6 +7259,7 @@
             <w:rPr>
               <w:rFonts w:ascii="Cambria Math" w:hAnsi="Cambria Math"/>
             </w:rPr>
+            <w:lastRenderedPageBreak/>
             <m:t>F(y;a,b,q)=1-</m:t>
           </m:r>
           <m:sSup>
@@ -7546,6 +7357,9 @@
             </m:sup>
           </m:sSup>
           <m:r>
+            <m:rPr>
+              <m:sty m:val="p"/>
+            </m:rPr>
             <w:br/>
           </m:r>
         </m:oMath>
@@ -7703,6 +7517,9 @@
             </m:e>
           </m:d>
           <m:r>
+            <m:rPr>
+              <m:sty m:val="p"/>
+            </m:rPr>
             <w:br/>
           </m:r>
         </m:oMath>
@@ -7739,6 +7556,9 @@
             </m:sup>
           </m:sSup>
           <m:r>
+            <m:rPr>
+              <m:sty m:val="p"/>
+            </m:rPr>
             <w:br/>
           </m:r>
         </m:oMath>
@@ -7747,7 +7567,7 @@
     <w:p>
       <w:r>
         <w:pict w14:anchorId="7288CF89">
-          <v:rect id="_x0000_i1077" style="width:0;height:1.5pt" o:hralign="center" o:hrstd="t" o:hr="t" fillcolor="#a0a0a0" stroked="f"/>
+          <v:rect id="_x0000_i1033" style="width:0;height:1.5pt" o:hralign="center" o:hrstd="t" o:hr="t" fillcolor="#a0a0a0" stroked="f"/>
         </w:pict>
       </w:r>
     </w:p>
@@ -7924,6 +7744,9 @@
             </m:den>
           </m:f>
           <m:r>
+            <m:rPr>
+              <m:sty m:val="p"/>
+            </m:rPr>
             <w:br/>
           </m:r>
         </m:oMath>
@@ -8067,6 +7890,9 @@
             </m:e>
           </m:d>
           <m:r>
+            <m:rPr>
+              <m:sty m:val="p"/>
+            </m:rPr>
             <w:br/>
           </m:r>
         </m:oMath>
@@ -8078,9 +7904,6 @@
             <m:t>u=1+v</m:t>
           </m:r>
           <m:r>
-            <w:rPr>
-              <w:i/>
-            </w:rPr>
             <w:br/>
           </m:r>
         </m:oMath>
@@ -8117,6 +7940,9 @@
             </m:sup>
           </m:sSup>
           <m:r>
+            <m:rPr>
+              <m:sty m:val="p"/>
+            </m:rPr>
             <w:br/>
           </m:r>
         </m:oMath>
@@ -8125,7 +7951,7 @@
     <w:p>
       <w:r>
         <w:pict w14:anchorId="058EAAB7">
-          <v:rect id="_x0000_i1078" style="width:0;height:1.5pt" o:hralign="center" o:hrstd="t" o:hr="t" fillcolor="#a0a0a0" stroked="f"/>
+          <v:rect id="_x0000_i1034" style="width:0;height:1.5pt" o:hralign="center" o:hrstd="t" o:hr="t" fillcolor="#a0a0a0" stroked="f"/>
         </w:pict>
       </w:r>
     </w:p>
@@ -8235,9 +8061,6 @@
             <m:t>b)</m:t>
           </m:r>
           <m:r>
-            <w:rPr>
-              <w:i/>
-            </w:rPr>
             <w:br/>
           </m:r>
         </m:oMath>
@@ -8322,9 +8145,6 @@
             <m:t>b)</m:t>
           </m:r>
           <m:r>
-            <w:rPr>
-              <w:i/>
-            </w:rPr>
             <w:br/>
           </m:r>
         </m:oMath>
@@ -8523,9 +8343,6 @@
             <m:t>b)</m:t>
           </m:r>
           <m:r>
-            <w:rPr>
-              <w:i/>
-            </w:rPr>
             <w:br/>
           </m:r>
         </m:oMath>
@@ -8533,8 +8350,9 @@
     </w:p>
     <w:p>
       <w:r>
+        <w:lastRenderedPageBreak/>
         <w:pict w14:anchorId="4D37F058">
-          <v:rect id="_x0000_i1079" style="width:0;height:1.5pt" o:hralign="center" o:hrstd="t" o:hr="t" fillcolor="#a0a0a0" stroked="f"/>
+          <v:rect id="_x0000_i1035" style="width:0;height:1.5pt" o:hralign="center" o:hrstd="t" o:hr="t" fillcolor="#a0a0a0" stroked="f"/>
         </w:pict>
       </w:r>
     </w:p>
@@ -8667,6 +8485,9 @@
             </m:sup>
           </m:sSup>
           <m:r>
+            <m:rPr>
+              <m:sty m:val="p"/>
+            </m:rPr>
             <w:br/>
           </m:r>
         </m:oMath>
@@ -8752,9 +8573,6 @@
             <m:t>v</m:t>
           </m:r>
           <m:r>
-            <w:rPr>
-              <w:i/>
-            </w:rPr>
             <w:br/>
           </m:r>
         </m:oMath>
@@ -8840,9 +8658,6 @@
             <m:t>v</m:t>
           </m:r>
           <m:r>
-            <w:rPr>
-              <w:i/>
-            </w:rPr>
             <w:br/>
           </m:r>
         </m:oMath>
@@ -9046,9 +8861,6 @@
             <m:t>v</m:t>
           </m:r>
           <m:r>
-            <w:rPr>
-              <w:i/>
-            </w:rPr>
             <w:br/>
           </m:r>
         </m:oMath>
@@ -9057,7 +8869,7 @@
     <w:p>
       <w:r>
         <w:pict w14:anchorId="760C2CD8">
-          <v:rect id="_x0000_i1080" style="width:0;height:1.5pt" o:hralign="center" o:hrstd="t" o:hr="t" fillcolor="#a0a0a0" stroked="f"/>
+          <v:rect id="_x0000_i1036" style="width:0;height:1.5pt" o:hralign="center" o:hrstd="t" o:hr="t" fillcolor="#a0a0a0" stroked="f"/>
         </w:pict>
       </w:r>
     </w:p>
@@ -9242,9 +9054,6 @@
             <m:t>⁡(u)</m:t>
           </m:r>
           <m:r>
-            <w:rPr>
-              <w:i/>
-            </w:rPr>
             <w:br/>
           </m:r>
         </m:oMath>
@@ -9338,9 +9147,8 @@
     </w:p>
     <w:p>
       <w:r>
-        <w:lastRenderedPageBreak/>
         <w:pict w14:anchorId="4C21423E">
-          <v:rect id="_x0000_i1081" style="width:0;height:1.5pt" o:hralign="center" o:hrstd="t" o:hr="t" fillcolor="#a0a0a0" stroked="f"/>
+          <v:rect id="_x0000_i1037" style="width:0;height:1.5pt" o:hralign="center" o:hrstd="t" o:hr="t" fillcolor="#a0a0a0" stroked="f"/>
         </w:pict>
       </w:r>
     </w:p>
@@ -9382,9 +9190,6 @@
             <m:t>θ=(a,b,q)</m:t>
           </m:r>
           <m:r>
-            <w:rPr>
-              <w:i/>
-            </w:rPr>
             <w:br/>
           </m:r>
         </m:oMath>
@@ -9429,9 +9234,6 @@
             <m:t>(θ)</m:t>
           </m:r>
           <m:r>
-            <w:rPr>
-              <w:i/>
-            </w:rPr>
             <w:br/>
           </m:r>
         </m:oMath>
@@ -9443,6 +9245,11 @@
       </w:r>
     </w:p>
     <w:p>
+      <w:pPr>
+        <w:rPr>
+          <w:rStyle w:val="Heading1Char"/>
+        </w:rPr>
+      </w:pPr>
       <m:oMathPara>
         <m:oMath>
           <m:r>
@@ -9641,11 +9448,808 @@
             </m:e>
           </m:rad>
           <m:r>
+            <m:rPr>
+              <m:sty m:val="p"/>
+            </m:rPr>
             <w:br/>
           </m:r>
         </m:oMath>
       </m:oMathPara>
-    </w:p>
+      <w:r>
+        <w:rPr>
+          <w:rStyle w:val="Heading1Char"/>
+        </w:rPr>
+        <w:t>6 – Beta2 (</w:t>
+      </w:r>
+      <w:r>
+        <w:rPr>
+          <w:rStyle w:val="Heading1Char"/>
+        </w:rPr>
+        <w:t>beta prime</w:t>
+      </w:r>
+      <w:r>
+        <w:rPr>
+          <w:rStyle w:val="Heading1Char"/>
+        </w:rPr>
+        <w:t>)</w:t>
+      </w:r>
+    </w:p>
+    <w:p>
+      <w:pPr>
+        <w:rPr>
+          <w:rStyle w:val="Heading1Char"/>
+        </w:rPr>
+      </w:pPr>
+      <w:r>
+        <w:rPr>
+          <w:rStyle w:val="Heading1Char"/>
+        </w:rPr>
+        <w:t>7 – GB2</w:t>
+      </w:r>
+    </w:p>
+    <w:p>
+      <w:r>
+        <w:lastRenderedPageBreak/>
+        <w:t>Let:</w:t>
+      </w:r>
+    </w:p>
+    <w:p>
+      <m:oMathPara>
+        <m:oMath>
+          <m:r>
+            <m:rPr>
+              <m:sty m:val="bi"/>
+            </m:rPr>
+            <w:rPr>
+              <w:rFonts w:ascii="Cambria Math" w:hAnsi="Cambria Math"/>
+            </w:rPr>
+            <m:t>H</m:t>
+          </m:r>
+          <m:r>
+            <w:rPr>
+              <w:rFonts w:ascii="Cambria Math" w:hAnsi="Cambria Math"/>
+            </w:rPr>
+            <m:t>(</m:t>
+          </m:r>
+          <m:r>
+            <m:rPr>
+              <m:sty m:val="bi"/>
+            </m:rPr>
+            <w:rPr>
+              <w:rFonts w:ascii="Cambria Math" w:hAnsi="Cambria Math"/>
+            </w:rPr>
+            <m:t>y</m:t>
+          </m:r>
+          <m:r>
+            <w:rPr>
+              <w:rFonts w:ascii="Cambria Math" w:hAnsi="Cambria Math"/>
+            </w:rPr>
+            <m:t>)=</m:t>
+          </m:r>
+          <m:r>
+            <m:rPr>
+              <m:sty m:val="bi"/>
+            </m:rPr>
+            <w:rPr>
+              <w:rFonts w:ascii="Cambria Math" w:hAnsi="Cambria Math"/>
+            </w:rPr>
+            <m:t>F</m:t>
+          </m:r>
+          <m:r>
+            <w:rPr>
+              <w:rFonts w:ascii="Cambria Math" w:hAnsi="Cambria Math"/>
+            </w:rPr>
+            <m:t>(</m:t>
+          </m:r>
+          <m:r>
+            <m:rPr>
+              <m:sty m:val="bi"/>
+            </m:rPr>
+            <w:rPr>
+              <w:rFonts w:ascii="Cambria Math" w:hAnsi="Cambria Math"/>
+            </w:rPr>
+            <m:t>y</m:t>
+          </m:r>
+          <m:r>
+            <w:rPr>
+              <w:rFonts w:ascii="Cambria Math" w:hAnsi="Cambria Math"/>
+            </w:rPr>
+            <m:t>;</m:t>
+          </m:r>
+          <m:r>
+            <m:rPr>
+              <m:sty m:val="bi"/>
+            </m:rPr>
+            <w:rPr>
+              <w:rFonts w:ascii="Cambria Math" w:hAnsi="Cambria Math"/>
+            </w:rPr>
+            <m:t>a</m:t>
+          </m:r>
+          <m:r>
+            <w:rPr>
+              <w:rFonts w:ascii="Cambria Math" w:hAnsi="Cambria Math"/>
+            </w:rPr>
+            <m:t>,</m:t>
+          </m:r>
+          <m:r>
+            <m:rPr>
+              <m:sty m:val="bi"/>
+            </m:rPr>
+            <w:rPr>
+              <w:rFonts w:ascii="Cambria Math" w:hAnsi="Cambria Math"/>
+            </w:rPr>
+            <m:t>b</m:t>
+          </m:r>
+          <m:r>
+            <w:rPr>
+              <w:rFonts w:ascii="Cambria Math" w:hAnsi="Cambria Math"/>
+            </w:rPr>
+            <m:t>,</m:t>
+          </m:r>
+          <m:r>
+            <m:rPr>
+              <m:sty m:val="bi"/>
+            </m:rPr>
+            <w:rPr>
+              <w:rFonts w:ascii="Cambria Math" w:hAnsi="Cambria Math"/>
+            </w:rPr>
+            <m:t>p</m:t>
+          </m:r>
+          <m:r>
+            <w:rPr>
+              <w:rFonts w:ascii="Cambria Math" w:hAnsi="Cambria Math"/>
+            </w:rPr>
+            <m:t>,</m:t>
+          </m:r>
+          <m:r>
+            <m:rPr>
+              <m:sty m:val="bi"/>
+            </m:rPr>
+            <w:rPr>
+              <w:rFonts w:ascii="Cambria Math" w:hAnsi="Cambria Math"/>
+            </w:rPr>
+            <m:t>q</m:t>
+          </m:r>
+          <m:r>
+            <w:rPr>
+              <w:rFonts w:ascii="Cambria Math" w:hAnsi="Cambria Math"/>
+            </w:rPr>
+            <m:t>)</m:t>
+          </m:r>
+          <m:r>
+            <w:br/>
+          </m:r>
+        </m:oMath>
+      </m:oMathPara>
+    </w:p>
+    <w:p>
+      <w:r>
+        <w:t>If the parameter vector is:</w:t>
+      </w:r>
+    </w:p>
+    <w:p>
+      <m:oMathPara>
+        <m:oMath>
+          <m:r>
+            <m:rPr>
+              <m:sty m:val="bi"/>
+            </m:rPr>
+            <w:rPr>
+              <w:rFonts w:ascii="Cambria Math" w:hAnsi="Cambria Math"/>
+            </w:rPr>
+            <m:t>θ</m:t>
+          </m:r>
+          <m:r>
+            <w:rPr>
+              <w:rFonts w:ascii="Cambria Math" w:hAnsi="Cambria Math"/>
+            </w:rPr>
+            <m:t>=(</m:t>
+          </m:r>
+          <m:r>
+            <m:rPr>
+              <m:sty m:val="bi"/>
+            </m:rPr>
+            <w:rPr>
+              <w:rFonts w:ascii="Cambria Math" w:hAnsi="Cambria Math"/>
+            </w:rPr>
+            <m:t>a</m:t>
+          </m:r>
+          <m:r>
+            <w:rPr>
+              <w:rFonts w:ascii="Cambria Math" w:hAnsi="Cambria Math"/>
+            </w:rPr>
+            <m:t>,</m:t>
+          </m:r>
+          <m:r>
+            <m:rPr>
+              <m:sty m:val="bi"/>
+            </m:rPr>
+            <w:rPr>
+              <w:rFonts w:ascii="Cambria Math" w:hAnsi="Cambria Math"/>
+            </w:rPr>
+            <m:t>b</m:t>
+          </m:r>
+          <m:r>
+            <w:rPr>
+              <w:rFonts w:ascii="Cambria Math" w:hAnsi="Cambria Math"/>
+            </w:rPr>
+            <m:t>,</m:t>
+          </m:r>
+          <m:r>
+            <m:rPr>
+              <m:sty m:val="bi"/>
+            </m:rPr>
+            <w:rPr>
+              <w:rFonts w:ascii="Cambria Math" w:hAnsi="Cambria Math"/>
+            </w:rPr>
+            <m:t>p</m:t>
+          </m:r>
+          <m:r>
+            <w:rPr>
+              <w:rFonts w:ascii="Cambria Math" w:hAnsi="Cambria Math"/>
+            </w:rPr>
+            <m:t>,</m:t>
+          </m:r>
+          <m:r>
+            <m:rPr>
+              <m:sty m:val="bi"/>
+            </m:rPr>
+            <w:rPr>
+              <w:rFonts w:ascii="Cambria Math" w:hAnsi="Cambria Math"/>
+            </w:rPr>
+            <m:t>q</m:t>
+          </m:r>
+          <m:r>
+            <w:rPr>
+              <w:rFonts w:ascii="Cambria Math" w:hAnsi="Cambria Math"/>
+            </w:rPr>
+            <m:t>)</m:t>
+          </m:r>
+          <m:r>
+            <w:br/>
+          </m:r>
+        </m:oMath>
+      </m:oMathPara>
+    </w:p>
+    <w:p>
+      <w:r>
+        <w:t>with estimated covariance matrix:</w:t>
+      </w:r>
+    </w:p>
+    <w:p>
+      <m:oMathPara>
+        <m:oMath>
+          <m:r>
+            <m:rPr>
+              <m:sty m:val="b"/>
+            </m:rPr>
+            <w:rPr>
+              <w:rFonts w:ascii="Cambria Math" w:hAnsi="Cambria Math"/>
+            </w:rPr>
+            <m:t>Σ</m:t>
+          </m:r>
+          <m:r>
+            <w:rPr>
+              <w:rFonts w:ascii="Cambria Math" w:hAnsi="Cambria Math"/>
+            </w:rPr>
+            <m:t>=</m:t>
+          </m:r>
+          <m:r>
+            <m:rPr>
+              <m:nor/>
+            </m:rPr>
+            <m:t>Var</m:t>
+          </m:r>
+          <m:r>
+            <w:rPr>
+              <w:rFonts w:ascii="Cambria Math" w:hAnsi="Cambria Math"/>
+            </w:rPr>
+            <m:t>(</m:t>
+          </m:r>
+          <m:acc>
+            <m:accPr>
+              <m:ctrlPr>
+                <w:rPr>
+                  <w:rFonts w:ascii="Cambria Math" w:hAnsi="Cambria Math"/>
+                </w:rPr>
+              </m:ctrlPr>
+            </m:accPr>
+            <m:e>
+              <m:r>
+                <m:rPr>
+                  <m:sty m:val="bi"/>
+                </m:rPr>
+                <w:rPr>
+                  <w:rFonts w:ascii="Cambria Math" w:hAnsi="Cambria Math"/>
+                </w:rPr>
+                <m:t>θ</m:t>
+              </m:r>
+            </m:e>
+          </m:acc>
+          <m:r>
+            <w:rPr>
+              <w:rFonts w:ascii="Cambria Math" w:hAnsi="Cambria Math"/>
+            </w:rPr>
+            <m:t>)</m:t>
+          </m:r>
+          <m:r>
+            <w:br/>
+          </m:r>
+        </m:oMath>
+      </m:oMathPara>
+    </w:p>
+    <w:p>
+      <w:r>
+        <w:t>Then:</w:t>
+      </w:r>
+    </w:p>
+    <w:p>
+      <m:oMathPara>
+        <m:oMath>
+          <m:r>
+            <m:rPr>
+              <m:sty m:val="bi"/>
+            </m:rPr>
+            <w:rPr>
+              <w:rFonts w:ascii="Cambria Math" w:hAnsi="Cambria Math"/>
+            </w:rPr>
+            <m:t>SE</m:t>
+          </m:r>
+          <m:r>
+            <w:rPr>
+              <w:rFonts w:ascii="Cambria Math" w:hAnsi="Cambria Math"/>
+            </w:rPr>
+            <m:t>(</m:t>
+          </m:r>
+          <m:r>
+            <m:rPr>
+              <m:sty m:val="bi"/>
+            </m:rPr>
+            <w:rPr>
+              <w:rFonts w:ascii="Cambria Math" w:hAnsi="Cambria Math"/>
+            </w:rPr>
+            <m:t>H</m:t>
+          </m:r>
+          <m:r>
+            <w:rPr>
+              <w:rFonts w:ascii="Cambria Math" w:hAnsi="Cambria Math"/>
+            </w:rPr>
+            <m:t>)=</m:t>
+          </m:r>
+          <m:rad>
+            <m:radPr>
+              <m:degHide m:val="1"/>
+              <m:ctrlPr>
+                <w:rPr>
+                  <w:rFonts w:ascii="Cambria Math" w:hAnsi="Cambria Math"/>
+                </w:rPr>
+              </m:ctrlPr>
+            </m:radPr>
+            <m:deg/>
+            <m:e>
+              <m:sSub>
+                <m:sSubPr>
+                  <m:ctrlPr>
+                    <w:rPr>
+                      <w:rFonts w:ascii="Cambria Math" w:hAnsi="Cambria Math"/>
+                    </w:rPr>
+                  </m:ctrlPr>
+                </m:sSubPr>
+                <m:e>
+                  <m:r>
+                    <m:rPr>
+                      <m:sty m:val="b"/>
+                    </m:rPr>
+                    <w:rPr>
+                      <w:rFonts w:ascii="Cambria Math" w:hAnsi="Cambria Math"/>
+                    </w:rPr>
+                    <m:t>∇</m:t>
+                  </m:r>
+                </m:e>
+                <m:sub>
+                  <m:r>
+                    <m:rPr>
+                      <m:sty m:val="bi"/>
+                    </m:rPr>
+                    <w:rPr>
+                      <w:rFonts w:ascii="Cambria Math" w:hAnsi="Cambria Math"/>
+                    </w:rPr>
+                    <m:t>θ</m:t>
+                  </m:r>
+                </m:sub>
+              </m:sSub>
+              <m:sSup>
+                <m:sSupPr>
+                  <m:ctrlPr>
+                    <w:rPr>
+                      <w:rFonts w:ascii="Cambria Math" w:hAnsi="Cambria Math"/>
+                    </w:rPr>
+                  </m:ctrlPr>
+                </m:sSupPr>
+                <m:e>
+                  <m:r>
+                    <m:rPr>
+                      <m:sty m:val="bi"/>
+                    </m:rPr>
+                    <w:rPr>
+                      <w:rFonts w:ascii="Cambria Math" w:hAnsi="Cambria Math"/>
+                    </w:rPr>
+                    <m:t>H</m:t>
+                  </m:r>
+                </m:e>
+                <m:sup>
+                  <m:r>
+                    <m:rPr>
+                      <m:sty m:val="p"/>
+                    </m:rPr>
+                    <w:rPr>
+                      <w:rFonts w:ascii="Cambria Math" w:hAnsi="Cambria Math"/>
+                    </w:rPr>
+                    <m:t>⊤</m:t>
+                  </m:r>
+                </m:sup>
+              </m:sSup>
+              <m:r>
+                <m:rPr>
+                  <m:nor/>
+                </m:rPr>
+                <w:rPr>
+                  <w:rFonts w:ascii="Arial" w:hAnsi="Arial" w:cs="Arial"/>
+                </w:rPr>
+                <m:t> </m:t>
+              </m:r>
+              <m:r>
+                <m:rPr>
+                  <m:sty m:val="b"/>
+                </m:rPr>
+                <w:rPr>
+                  <w:rFonts w:ascii="Cambria Math" w:hAnsi="Cambria Math"/>
+                </w:rPr>
+                <m:t>Σ</m:t>
+              </m:r>
+              <m:r>
+                <m:rPr>
+                  <m:nor/>
+                </m:rPr>
+                <w:rPr>
+                  <w:rFonts w:ascii="Arial" w:hAnsi="Arial" w:cs="Arial"/>
+                </w:rPr>
+                <m:t> </m:t>
+              </m:r>
+              <m:sSub>
+                <m:sSubPr>
+                  <m:ctrlPr>
+                    <w:rPr>
+                      <w:rFonts w:ascii="Cambria Math" w:hAnsi="Cambria Math"/>
+                    </w:rPr>
+                  </m:ctrlPr>
+                </m:sSubPr>
+                <m:e>
+                  <m:r>
+                    <m:rPr>
+                      <m:sty m:val="b"/>
+                    </m:rPr>
+                    <w:rPr>
+                      <w:rFonts w:ascii="Cambria Math" w:hAnsi="Cambria Math"/>
+                    </w:rPr>
+                    <m:t>∇</m:t>
+                  </m:r>
+                </m:e>
+                <m:sub>
+                  <m:r>
+                    <m:rPr>
+                      <m:sty m:val="bi"/>
+                    </m:rPr>
+                    <w:rPr>
+                      <w:rFonts w:ascii="Cambria Math" w:hAnsi="Cambria Math"/>
+                    </w:rPr>
+                    <m:t>θ</m:t>
+                  </m:r>
+                </m:sub>
+              </m:sSub>
+              <m:r>
+                <m:rPr>
+                  <m:sty m:val="bi"/>
+                </m:rPr>
+                <w:rPr>
+                  <w:rFonts w:ascii="Cambria Math" w:hAnsi="Cambria Math"/>
+                </w:rPr>
+                <m:t>H</m:t>
+              </m:r>
+            </m:e>
+          </m:rad>
+          <m:r>
+            <m:rPr>
+              <m:sty m:val="p"/>
+            </m:rPr>
+            <w:br/>
+          </m:r>
+        </m:oMath>
+      </m:oMathPara>
+    </w:p>
+    <w:p>
+      <w:r>
+        <w:t>So we only need the gradient:</w:t>
+      </w:r>
+    </w:p>
+    <w:p>
+      <w:pPr>
+        <w:rPr>
+          <w:rStyle w:val="Heading1Char"/>
+        </w:rPr>
+      </w:pPr>
+      <m:oMathPara>
+        <m:oMath>
+          <m:sSub>
+            <m:sSubPr>
+              <m:ctrlPr>
+                <w:rPr>
+                  <w:rFonts w:ascii="Cambria Math" w:hAnsi="Cambria Math"/>
+                </w:rPr>
+              </m:ctrlPr>
+            </m:sSubPr>
+            <m:e>
+              <m:r>
+                <m:rPr>
+                  <m:sty m:val="b"/>
+                </m:rPr>
+                <w:rPr>
+                  <w:rFonts w:ascii="Cambria Math" w:hAnsi="Cambria Math"/>
+                </w:rPr>
+                <m:t>∇</m:t>
+              </m:r>
+            </m:e>
+            <m:sub>
+              <m:r>
+                <m:rPr>
+                  <m:sty m:val="bi"/>
+                </m:rPr>
+                <w:rPr>
+                  <w:rFonts w:ascii="Cambria Math" w:hAnsi="Cambria Math"/>
+                </w:rPr>
+                <m:t>θ</m:t>
+              </m:r>
+            </m:sub>
+          </m:sSub>
+          <m:r>
+            <m:rPr>
+              <m:sty m:val="bi"/>
+            </m:rPr>
+            <w:rPr>
+              <w:rFonts w:ascii="Cambria Math" w:hAnsi="Cambria Math"/>
+            </w:rPr>
+            <m:t>H</m:t>
+          </m:r>
+          <m:r>
+            <w:rPr>
+              <w:rFonts w:ascii="Cambria Math" w:hAnsi="Cambria Math"/>
+            </w:rPr>
+            <m:t>=</m:t>
+          </m:r>
+          <m:d>
+            <m:dPr>
+              <m:sepChr m:val=","/>
+              <m:ctrlPr>
+                <w:rPr>
+                  <w:rFonts w:ascii="Cambria Math" w:hAnsi="Cambria Math"/>
+                </w:rPr>
+              </m:ctrlPr>
+            </m:dPr>
+            <m:e>
+              <m:f>
+                <m:fPr>
+                  <m:ctrlPr>
+                    <w:rPr>
+                      <w:rFonts w:ascii="Cambria Math" w:hAnsi="Cambria Math"/>
+                    </w:rPr>
+                  </m:ctrlPr>
+                </m:fPr>
+                <m:num>
+                  <m:r>
+                    <m:rPr>
+                      <m:sty m:val="b"/>
+                    </m:rPr>
+                    <w:rPr>
+                      <w:rFonts w:ascii="Cambria Math" w:hAnsi="Cambria Math"/>
+                    </w:rPr>
+                    <m:t>∂</m:t>
+                  </m:r>
+                  <m:r>
+                    <m:rPr>
+                      <m:sty m:val="bi"/>
+                    </m:rPr>
+                    <w:rPr>
+                      <w:rFonts w:ascii="Cambria Math" w:hAnsi="Cambria Math"/>
+                    </w:rPr>
+                    <m:t>H</m:t>
+                  </m:r>
+                </m:num>
+                <m:den>
+                  <m:r>
+                    <m:rPr>
+                      <m:sty m:val="b"/>
+                    </m:rPr>
+                    <w:rPr>
+                      <w:rFonts w:ascii="Cambria Math" w:hAnsi="Cambria Math"/>
+                    </w:rPr>
+                    <m:t>∂</m:t>
+                  </m:r>
+                  <m:r>
+                    <m:rPr>
+                      <m:sty m:val="bi"/>
+                    </m:rPr>
+                    <w:rPr>
+                      <w:rFonts w:ascii="Cambria Math" w:hAnsi="Cambria Math"/>
+                    </w:rPr>
+                    <m:t>a</m:t>
+                  </m:r>
+                </m:den>
+              </m:f>
+            </m:e>
+            <m:e>
+              <m:f>
+                <m:fPr>
+                  <m:ctrlPr>
+                    <w:rPr>
+                      <w:rFonts w:ascii="Cambria Math" w:hAnsi="Cambria Math"/>
+                    </w:rPr>
+                  </m:ctrlPr>
+                </m:fPr>
+                <m:num>
+                  <m:r>
+                    <m:rPr>
+                      <m:sty m:val="b"/>
+                    </m:rPr>
+                    <w:rPr>
+                      <w:rFonts w:ascii="Cambria Math" w:hAnsi="Cambria Math"/>
+                    </w:rPr>
+                    <m:t>∂</m:t>
+                  </m:r>
+                  <m:r>
+                    <m:rPr>
+                      <m:sty m:val="bi"/>
+                    </m:rPr>
+                    <w:rPr>
+                      <w:rFonts w:ascii="Cambria Math" w:hAnsi="Cambria Math"/>
+                    </w:rPr>
+                    <m:t>H</m:t>
+                  </m:r>
+                </m:num>
+                <m:den>
+                  <m:r>
+                    <m:rPr>
+                      <m:sty m:val="b"/>
+                    </m:rPr>
+                    <w:rPr>
+                      <w:rFonts w:ascii="Cambria Math" w:hAnsi="Cambria Math"/>
+                    </w:rPr>
+                    <m:t>∂</m:t>
+                  </m:r>
+                  <m:r>
+                    <m:rPr>
+                      <m:sty m:val="bi"/>
+                    </m:rPr>
+                    <w:rPr>
+                      <w:rFonts w:ascii="Cambria Math" w:hAnsi="Cambria Math"/>
+                    </w:rPr>
+                    <m:t>b</m:t>
+                  </m:r>
+                </m:den>
+              </m:f>
+            </m:e>
+            <m:e>
+              <m:f>
+                <m:fPr>
+                  <m:ctrlPr>
+                    <w:rPr>
+                      <w:rFonts w:ascii="Cambria Math" w:hAnsi="Cambria Math"/>
+                    </w:rPr>
+                  </m:ctrlPr>
+                </m:fPr>
+                <m:num>
+                  <m:r>
+                    <m:rPr>
+                      <m:sty m:val="b"/>
+                    </m:rPr>
+                    <w:rPr>
+                      <w:rFonts w:ascii="Cambria Math" w:hAnsi="Cambria Math"/>
+                    </w:rPr>
+                    <m:t>∂</m:t>
+                  </m:r>
+                  <m:r>
+                    <m:rPr>
+                      <m:sty m:val="bi"/>
+                    </m:rPr>
+                    <w:rPr>
+                      <w:rFonts w:ascii="Cambria Math" w:hAnsi="Cambria Math"/>
+                    </w:rPr>
+                    <m:t>H</m:t>
+                  </m:r>
+                </m:num>
+                <m:den>
+                  <m:r>
+                    <m:rPr>
+                      <m:sty m:val="b"/>
+                    </m:rPr>
+                    <w:rPr>
+                      <w:rFonts w:ascii="Cambria Math" w:hAnsi="Cambria Math"/>
+                    </w:rPr>
+                    <m:t>∂</m:t>
+                  </m:r>
+                  <m:r>
+                    <m:rPr>
+                      <m:sty m:val="bi"/>
+                    </m:rPr>
+                    <w:rPr>
+                      <w:rFonts w:ascii="Cambria Math" w:hAnsi="Cambria Math"/>
+                    </w:rPr>
+                    <m:t>p</m:t>
+                  </m:r>
+                </m:den>
+              </m:f>
+            </m:e>
+            <m:e>
+              <m:f>
+                <m:fPr>
+                  <m:ctrlPr>
+                    <w:rPr>
+                      <w:rFonts w:ascii="Cambria Math" w:hAnsi="Cambria Math"/>
+                    </w:rPr>
+                  </m:ctrlPr>
+                </m:fPr>
+                <m:num>
+                  <m:r>
+                    <m:rPr>
+                      <m:sty m:val="b"/>
+                    </m:rPr>
+                    <w:rPr>
+                      <w:rFonts w:ascii="Cambria Math" w:hAnsi="Cambria Math"/>
+                    </w:rPr>
+                    <m:t>∂</m:t>
+                  </m:r>
+                  <m:r>
+                    <m:rPr>
+                      <m:sty m:val="bi"/>
+                    </m:rPr>
+                    <w:rPr>
+                      <w:rFonts w:ascii="Cambria Math" w:hAnsi="Cambria Math"/>
+                    </w:rPr>
+                    <m:t>H</m:t>
+                  </m:r>
+                </m:num>
+                <m:den>
+                  <m:r>
+                    <m:rPr>
+                      <m:sty m:val="b"/>
+                    </m:rPr>
+                    <w:rPr>
+                      <w:rFonts w:ascii="Cambria Math" w:hAnsi="Cambria Math"/>
+                    </w:rPr>
+                    <m:t>∂</m:t>
+                  </m:r>
+                  <m:r>
+                    <m:rPr>
+                      <m:sty m:val="bi"/>
+                    </m:rPr>
+                    <w:rPr>
+                      <w:rFonts w:ascii="Cambria Math" w:hAnsi="Cambria Math"/>
+                    </w:rPr>
+                    <m:t>q</m:t>
+                  </m:r>
+                </m:den>
+              </m:f>
+            </m:e>
+          </m:d>
+          <m:r>
+            <m:rPr>
+              <m:sty m:val="p"/>
+            </m:rPr>
+            <w:br/>
+          </m:r>
+        </m:oMath>
+      </m:oMathPara>
+    </w:p>
+    <w:p/>
     <w:sectPr>
       <w:pgSz w:w="12240" w:h="15840"/>
       <w:pgMar w:top="1440" w:right="1440" w:bottom="1440" w:left="1440" w:header="720" w:footer="720" w:gutter="0"/>
@@ -11025,6 +11629,7 @@
   <w:style w:type="character" w:default="1" w:styleId="DefaultParagraphFont">
     <w:name w:val="Default Paragraph Font"/>
     <w:uiPriority w:val="1"/>
+    <w:semiHidden/>
     <w:unhideWhenUsed/>
   </w:style>
   <w:style w:type="table" w:default="1" w:styleId="TableNormal">

</xml_diff>